<commit_message>
Finishes learning lecture 3 named intermediate HTML. It covered lists elements, nesting and indentations in HTML, Image elemnts and anchor tags.
</commit_message>
<xml_diff>
--- a/Resources/notes.docx
+++ b/Resources/notes.docx
@@ -38,6 +38,14 @@
       </w:r>
       <w:r>
         <w:t xml:space="preserve"> testing paragraphs: google lorem ipsum. </w:t>
+      </w:r>
+    </w:p>
+    <w:p>
+      <w:r>
+        <w:t xml:space="preserve">To generate random Images: </w:t>
+      </w:r>
+      <w:r>
+        <w:t>https://picsum.photos/</w:t>
       </w:r>
     </w:p>
     <w:sectPr>

</xml_diff>

<commit_message>
Practiced how to add text font, font family and other text css related tequniques to beutify the look of texts on a webpage
</commit_message>
<xml_diff>
--- a/Resources/notes.docx
+++ b/Resources/notes.docx
@@ -44,8 +44,18 @@
       <w:r>
         <w:t xml:space="preserve">To generate random Images: </w:t>
       </w:r>
+      <w:hyperlink r:id="rId5" w:history="1">
+        <w:r>
+          <w:rPr>
+            <w:rStyle w:val="Hyperlink"/>
+          </w:rPr>
+          <w:t>https://picsum.photos/</w:t>
+        </w:r>
+      </w:hyperlink>
+    </w:p>
+    <w:p>
       <w:r>
-        <w:t>https://picsum.photos/</w:t>
+        <w:t>Fonts: fontsgoole.com</w:t>
       </w:r>
     </w:p>
     <w:sectPr>

</xml_diff>

<commit_message>
learned how to use node js and how to use npm and import packages to integrade with my code.
</commit_message>
<xml_diff>
--- a/Resources/notes.docx
+++ b/Resources/notes.docx
@@ -56,6 +56,26 @@
     <w:p>
       <w:r>
         <w:t>Fonts: fontsgoole.com</w:t>
+      </w:r>
+    </w:p>
+    <w:p>
+      <w:proofErr w:type="spellStart"/>
+      <w:r>
+        <w:t>BackEND</w:t>
+      </w:r>
+      <w:proofErr w:type="spellEnd"/>
+      <w:r>
+        <w:t xml:space="preserve">: </w:t>
+      </w:r>
+    </w:p>
+    <w:p>
+      <w:r>
+        <w:t xml:space="preserve">Node documentation </w:t>
+      </w:r>
+    </w:p>
+    <w:p>
+      <w:r>
+        <w:t xml:space="preserve">NPM: npnjs.com for installing packages. </w:t>
       </w:r>
     </w:p>
     <w:sectPr>

</xml_diff>